<commit_message>
what is most important in job
</commit_message>
<xml_diff>
--- a/Luke Edited Resume.docx
+++ b/Luke Edited Resume.docx
@@ -209,12 +209,49 @@
             </w:r>
             <w:r>
               <w:rPr>
+                <w:rStyle w:val="Strong1"/>
                 <w:rFonts w:ascii="Century Gothic" w:eastAsia="Century Gothic" w:hAnsi="Century Gothic" w:cs="Century Gothic"/>
                 <w:color w:val="7F7F7F" w:themeColor="text1" w:themeTint="80"/>
                 <w:sz w:val="20"/>
                 <w:szCs w:val="20"/>
               </w:rPr>
-              <w:t xml:space="preserve"> HTML, CSS, jquery, Node.js, Express.js,</w:t>
+              <w:t xml:space="preserve"> </w:t>
+            </w:r>
+            <w:r>
+              <w:rPr>
+                <w:rFonts w:ascii="Century Gothic" w:eastAsia="Century Gothic" w:hAnsi="Century Gothic" w:cs="Century Gothic"/>
+                <w:color w:val="7F7F7F" w:themeColor="text1" w:themeTint="80"/>
+                <w:sz w:val="20"/>
+                <w:szCs w:val="20"/>
+              </w:rPr>
+              <w:t>Next.js</w:t>
+            </w:r>
+            <w:r>
+              <w:rPr>
+                <w:rFonts w:ascii="Century Gothic" w:eastAsia="Century Gothic" w:hAnsi="Century Gothic" w:cs="Century Gothic"/>
+                <w:color w:val="7F7F7F" w:themeColor="text1" w:themeTint="80"/>
+                <w:sz w:val="20"/>
+                <w:szCs w:val="20"/>
+              </w:rPr>
+              <w:t>, HTML, CSS, jquery, Node.js</w:t>
+            </w:r>
+            <w:r>
+              <w:rPr>
+                <w:rFonts w:ascii="Century Gothic" w:eastAsia="Century Gothic" w:hAnsi="Century Gothic" w:cs="Century Gothic"/>
+                <w:color w:val="7F7F7F" w:themeColor="text1" w:themeTint="80"/>
+                <w:sz w:val="20"/>
+                <w:szCs w:val="20"/>
+              </w:rPr>
+              <w:t>,</w:t>
+            </w:r>
+            <w:r>
+              <w:rPr>
+                <w:rFonts w:ascii="Century Gothic" w:eastAsia="Century Gothic" w:hAnsi="Century Gothic" w:cs="Century Gothic"/>
+                <w:color w:val="7F7F7F" w:themeColor="text1" w:themeTint="80"/>
+                <w:sz w:val="20"/>
+                <w:szCs w:val="20"/>
+              </w:rPr>
+              <w:t xml:space="preserve"> Express.js,</w:t>
             </w:r>
             <w:r>
               <w:rPr>
@@ -243,6 +280,8 @@
               </w:rPr>
               <w:t xml:space="preserve"> TS, Bootstrap, Restful API, Agile, CI/CD</w:t>
             </w:r>
+            <w:bookmarkStart w:id="0" w:name="_GoBack"/>
+            <w:bookmarkEnd w:id="0"/>
           </w:p>
           <w:p>
             <w:pPr>
@@ -1419,7 +1458,7 @@
           <w:sz w:val="20"/>
           <w:szCs w:val="20"/>
         </w:rPr>
-        <w:t xml:space="preserve"> (Parttime Intership</w:t>
+        <w:t xml:space="preserve"> (Inter</w:t>
       </w:r>
       <w:r>
         <w:rPr>
@@ -1431,10 +1470,32 @@
           <w:sz w:val="20"/>
           <w:szCs w:val="20"/>
         </w:rPr>
+        <w:t>n</w:t>
+      </w:r>
+      <w:r>
+        <w:rPr>
+          <w:rStyle w:val="span"/>
+          <w:rFonts w:ascii="Century Gothic" w:eastAsia="Century Gothic" w:hAnsi="Century Gothic" w:cs="Century Gothic"/>
+          <w:b/>
+          <w:bCs/>
+          <w:color w:val="7F7F7F" w:themeColor="text1" w:themeTint="80"/>
+          <w:sz w:val="20"/>
+          <w:szCs w:val="20"/>
+        </w:rPr>
+        <w:t>ship</w:t>
+      </w:r>
+      <w:r>
+        <w:rPr>
+          <w:rStyle w:val="span"/>
+          <w:rFonts w:ascii="Century Gothic" w:eastAsia="Century Gothic" w:hAnsi="Century Gothic" w:cs="Century Gothic"/>
+          <w:b/>
+          <w:bCs/>
+          <w:color w:val="7F7F7F" w:themeColor="text1" w:themeTint="80"/>
+          <w:sz w:val="20"/>
+          <w:szCs w:val="20"/>
+        </w:rPr>
         <w:t>)</w:t>
       </w:r>
-      <w:bookmarkStart w:id="0" w:name="_GoBack"/>
-      <w:bookmarkEnd w:id="0"/>
       <w:r>
         <w:rPr>
           <w:rStyle w:val="span"/>

</xml_diff>